<commit_message>
Notes - Java 8 features
</commit_message>
<xml_diff>
--- a/java8.docx
+++ b/java8.docx
@@ -83,13 +83,7 @@
         </w:numPr>
       </w:pPr>
       <w:r>
-        <w:t xml:space="preserve">No parameters – empty </w:t>
-      </w:r>
-      <w:r>
-        <w:t>parenthesis</w:t>
-      </w:r>
-      <w:r>
-        <w:t>.</w:t>
+        <w:t>No parameters – empty parenthesis.</w:t>
       </w:r>
     </w:p>
     <w:p>
@@ -1049,10 +1043,237 @@
         </w:drawing>
       </w:r>
     </w:p>
-    <w:p>
+    <w:p/>
+    <w:p>
+      <w:pPr>
+        <w:rPr>
+          <w:b/>
+          <w:sz w:val="28"/>
+          <w:szCs w:val="28"/>
+        </w:rPr>
+      </w:pPr>
+      <w:r>
+        <w:rPr>
+          <w:b/>
+          <w:sz w:val="28"/>
+          <w:szCs w:val="28"/>
+        </w:rPr>
+        <w:lastRenderedPageBreak/>
+        <w:t>Streams</w:t>
+      </w:r>
+      <w:r>
+        <w:rPr>
+          <w:b/>
+          <w:sz w:val="28"/>
+          <w:szCs w:val="28"/>
+        </w:rPr>
+        <w:t xml:space="preserve"> – </w:t>
+      </w:r>
+    </w:p>
+    <w:p>
+      <w:r>
+        <w:t>It gives very powerful methods to manipulate collections. There are some limitations of iterating in collections in the scope of lambda expressions. Suppose a variable is defined outside of the scope of lambda expression, it cannot be changed inside the scope of lambda expression.</w:t>
+      </w:r>
+    </w:p>
+    <w:p>
+      <w:r>
+        <w:rPr>
+          <w:noProof/>
+        </w:rPr>
+        <w:drawing>
+          <wp:inline distT="0" distB="0" distL="0" distR="0" wp14:anchorId="362924C1" wp14:editId="72FAC5E7">
+            <wp:extent cx="5244860" cy="736298"/>
+            <wp:effectExtent l="0" t="0" r="0" b="6985"/>
+            <wp:docPr id="10" name="Picture 10"/>
+            <wp:cNvGraphicFramePr>
+              <a:graphicFrameLocks xmlns:a="http://schemas.openxmlformats.org/drawingml/2006/main" noChangeAspect="1"/>
+            </wp:cNvGraphicFramePr>
+            <a:graphic xmlns:a="http://schemas.openxmlformats.org/drawingml/2006/main">
+              <a:graphicData uri="http://schemas.openxmlformats.org/drawingml/2006/picture">
+                <pic:pic xmlns:pic="http://schemas.openxmlformats.org/drawingml/2006/picture">
+                  <pic:nvPicPr>
+                    <pic:cNvPr id="0" name=""/>
+                    <pic:cNvPicPr/>
+                  </pic:nvPicPr>
+                  <pic:blipFill>
+                    <a:blip r:embed="rId20"/>
+                    <a:stretch>
+                      <a:fillRect/>
+                    </a:stretch>
+                  </pic:blipFill>
+                  <pic:spPr>
+                    <a:xfrm>
+                      <a:off x="0" y="0"/>
+                      <a:ext cx="5244860" cy="736298"/>
+                    </a:xfrm>
+                    <a:prstGeom prst="rect">
+                      <a:avLst/>
+                    </a:prstGeom>
+                  </pic:spPr>
+                </pic:pic>
+              </a:graphicData>
+            </a:graphic>
+          </wp:inline>
+        </w:drawing>
+      </w:r>
+    </w:p>
+    <w:p>
+      <w:r>
+        <w:t xml:space="preserve">Now to solve this issue we will use a reduce function for the stream. The identity variable is the starting value which will be updated during the execution. </w:t>
+      </w:r>
+      <w:r>
+        <w:t>Accumulator</w:t>
+      </w:r>
+      <w:r>
+        <w:t xml:space="preserve"> will be a BiF</w:t>
+      </w:r>
+      <w:r>
+        <w:t>unction lambda expression</w:t>
+      </w:r>
+      <w:r>
+        <w:t xml:space="preserve"> which takes to parameters and returns a </w:t>
+      </w:r>
+      <w:r>
+        <w:t>parameter</w:t>
+      </w:r>
+      <w:r>
+        <w:t>.</w:t>
+      </w:r>
+    </w:p>
+    <w:p>
+      <w:r>
+        <w:rPr>
+          <w:noProof/>
+        </w:rPr>
+        <w:drawing>
+          <wp:inline distT="0" distB="0" distL="0" distR="0">
+            <wp:extent cx="3493698" cy="1433946"/>
+            <wp:effectExtent l="0" t="0" r="0" b="0"/>
+            <wp:docPr id="17" name="Picture 17"/>
+            <wp:cNvGraphicFramePr>
+              <a:graphicFrameLocks xmlns:a="http://schemas.openxmlformats.org/drawingml/2006/main" noChangeAspect="1"/>
+            </wp:cNvGraphicFramePr>
+            <a:graphic xmlns:a="http://schemas.openxmlformats.org/drawingml/2006/main">
+              <a:graphicData uri="http://schemas.openxmlformats.org/drawingml/2006/picture">
+                <pic:pic xmlns:pic="http://schemas.openxmlformats.org/drawingml/2006/picture">
+                  <pic:nvPicPr>
+                    <pic:cNvPr id="0" name="Picture 2"/>
+                    <pic:cNvPicPr>
+                      <a:picLocks noChangeAspect="1" noChangeArrowheads="1"/>
+                    </pic:cNvPicPr>
+                  </pic:nvPicPr>
+                  <pic:blipFill>
+                    <a:blip r:embed="rId21">
+                      <a:extLst>
+                        <a:ext uri="{28A0092B-C50C-407E-A947-70E740481C1C}">
+                          <a14:useLocalDpi xmlns:a14="http://schemas.microsoft.com/office/drawing/2010/main" val="0"/>
+                        </a:ext>
+                      </a:extLst>
+                    </a:blip>
+                    <a:srcRect/>
+                    <a:stretch>
+                      <a:fillRect/>
+                    </a:stretch>
+                  </pic:blipFill>
+                  <pic:spPr bwMode="auto">
+                    <a:xfrm>
+                      <a:off x="0" y="0"/>
+                      <a:ext cx="3501572" cy="1437178"/>
+                    </a:xfrm>
+                    <a:prstGeom prst="rect">
+                      <a:avLst/>
+                    </a:prstGeom>
+                    <a:noFill/>
+                    <a:ln>
+                      <a:noFill/>
+                    </a:ln>
+                  </pic:spPr>
+                </pic:pic>
+              </a:graphicData>
+            </a:graphic>
+          </wp:inline>
+        </w:drawing>
+      </w:r>
+    </w:p>
+    <w:p>
+      <w:r>
+        <w:t>Now to get back the list from the stream object, collect method is used.</w:t>
+      </w:r>
+      <w:r>
+        <w:t xml:space="preserve"> Also to change a value in the stream, use a </w:t>
+      </w:r>
       <w:bookmarkStart w:id="0" w:name="_GoBack"/>
+      <w:r>
+        <w:rPr>
+          <w:b/>
+        </w:rPr>
+        <w:t>map</w:t>
+      </w:r>
+      <w:r>
+        <w:t xml:space="preserve"> </w:t>
+      </w:r>
       <w:bookmarkEnd w:id="0"/>
-    </w:p>
+      <w:r>
+        <w:t>method which takes a Functional interface.</w:t>
+      </w:r>
+    </w:p>
+    <w:p>
+      <w:r>
+        <w:rPr>
+          <w:noProof/>
+        </w:rPr>
+        <w:drawing>
+          <wp:inline distT="0" distB="0" distL="0" distR="0">
+            <wp:extent cx="4865370" cy="474345"/>
+            <wp:effectExtent l="0" t="0" r="0" b="1905"/>
+            <wp:docPr id="19" name="Picture 19"/>
+            <wp:cNvGraphicFramePr>
+              <a:graphicFrameLocks xmlns:a="http://schemas.openxmlformats.org/drawingml/2006/main" noChangeAspect="1"/>
+            </wp:cNvGraphicFramePr>
+            <a:graphic xmlns:a="http://schemas.openxmlformats.org/drawingml/2006/main">
+              <a:graphicData uri="http://schemas.openxmlformats.org/drawingml/2006/picture">
+                <pic:pic xmlns:pic="http://schemas.openxmlformats.org/drawingml/2006/picture">
+                  <pic:nvPicPr>
+                    <pic:cNvPr id="0" name="Picture 4"/>
+                    <pic:cNvPicPr>
+                      <a:picLocks noChangeAspect="1" noChangeArrowheads="1"/>
+                    </pic:cNvPicPr>
+                  </pic:nvPicPr>
+                  <pic:blipFill>
+                    <a:blip r:embed="rId22">
+                      <a:extLst>
+                        <a:ext uri="{28A0092B-C50C-407E-A947-70E740481C1C}">
+                          <a14:useLocalDpi xmlns:a14="http://schemas.microsoft.com/office/drawing/2010/main" val="0"/>
+                        </a:ext>
+                      </a:extLst>
+                    </a:blip>
+                    <a:srcRect/>
+                    <a:stretch>
+                      <a:fillRect/>
+                    </a:stretch>
+                  </pic:blipFill>
+                  <pic:spPr bwMode="auto">
+                    <a:xfrm>
+                      <a:off x="0" y="0"/>
+                      <a:ext cx="4865370" cy="474345"/>
+                    </a:xfrm>
+                    <a:prstGeom prst="rect">
+                      <a:avLst/>
+                    </a:prstGeom>
+                    <a:noFill/>
+                    <a:ln>
+                      <a:noFill/>
+                    </a:ln>
+                  </pic:spPr>
+                </pic:pic>
+              </a:graphicData>
+            </a:graphic>
+          </wp:inline>
+        </w:drawing>
+      </w:r>
+    </w:p>
+    <w:p/>
+    <w:p/>
     <w:sectPr>
       <w:pgSz w:w="12240" w:h="15840"/>
       <w:pgMar w:top="1440" w:right="1440" w:bottom="1440" w:left="1440" w:header="720" w:footer="720" w:gutter="0"/>

</xml_diff>